<commit_message>
update logo update files
</commit_message>
<xml_diff>
--- a/UESTC/project/plug-in-uestc/bin/Debug/Document1.docx
+++ b/UESTC/project/plug-in-uestc/bin/Debug/Document1.docx
@@ -704,13 +704,13 @@
 <file path=word/webextensions/taskpanes.xml><?xml version="1.0" encoding="utf-8"?>
 <wetp:taskpanes xmlns:r="http://schemas.openxmlformats.org/officeDocument/2006/relationships" xmlns:wetp="http://schemas.microsoft.com/office/webextensions/taskpanes/2010/11">
   <wetp:taskpane dockstate="" visibility="1" width="350" row="1">
-    <wetp:webextensionref xmlns:r="http://schemas.openxmlformats.org/officeDocument/2006/relationships" r:id="Rdf6b42e0f2c04827"/>
+    <wetp:webextensionref xmlns:r="http://schemas.openxmlformats.org/officeDocument/2006/relationships" r:id="Raaae1c8daf2c4149"/>
   </wetp:taskpane>
 </wetp:taskpanes>
 </file>
 
 <file path=word/webextensions/webextension.xml><?xml version="1.0" encoding="utf-8"?>
-<we:webextension xmlns:r="http://schemas.openxmlformats.org/officeDocument/2006/relationships" xmlns:we="http://schemas.microsoft.com/office/webextensions/webextension/2010/11" id="{ecaf39dd-acb0-43a5-9746-3cec2c8542e1}">
+<we:webextension xmlns:r="http://schemas.openxmlformats.org/officeDocument/2006/relationships" xmlns:we="http://schemas.microsoft.com/office/webextensions/webextension/2010/11" id="{caad78ed-602c-47ec-b3a4-d97eb8a44904}">
   <we:reference id="49c9d863-d9de-4e7f-8f08-327b968b7f25" version="1.0.0.0" store="developer" storeType="Registry"/>
   <we:alternateReferences/>
   <we:properties/>

</xml_diff>